<commit_message>
add Uyeda et al, new pavo page
</commit_message>
<xml_diff>
--- a/pdf/CV.docx
+++ b/pdf/CV.docx
@@ -5178,21 +5178,7 @@
                 <w:rFonts w:ascii="Lato Light" w:hAnsi="Lato Light"/>
                 <w:color w:val="000000" w:themeColor="text1"/>
               </w:rPr>
-              <w:t xml:space="preserve">New Jersey Institute of Technology </w:t>
-            </w:r>
-            <w:r>
-              <w:rPr>
-                <w:rFonts w:ascii="Lato Light" w:hAnsi="Lato Light"/>
-                <w:color w:val="000000" w:themeColor="text1"/>
-              </w:rPr>
-              <w:t>•</w:t>
-            </w:r>
-            <w:r>
-              <w:rPr>
-                <w:rFonts w:ascii="Lato Light" w:hAnsi="Lato Light"/>
-                <w:color w:val="000000" w:themeColor="text1"/>
-              </w:rPr>
-              <w:t xml:space="preserve"> Mar 2017</w:t>
+              <w:t>New Jersey Institute of Technology • Mar 2017</w:t>
             </w:r>
             <w:r>
               <w:rPr>
@@ -6046,8 +6032,6 @@
               </w:rPr>
               <w:t>The University of Akron</w:t>
             </w:r>
-            <w:bookmarkStart w:id="0" w:name="_GoBack"/>
-            <w:bookmarkEnd w:id="0"/>
             <w:r>
               <w:rPr>
                 <w:rFonts w:ascii="Lato Light" w:hAnsi="Lato Light"/>
@@ -6514,7 +6498,19 @@
               <w:rPr>
                 <w:rFonts w:ascii="Lato Light" w:hAnsi="Lato Light"/>
               </w:rPr>
-              <w:t>, American Naturalist (3), Behavioral Ecology (4),</w:t>
+              <w:t>, American Naturalist (</w:t>
+            </w:r>
+            <w:r>
+              <w:rPr>
+                <w:rFonts w:ascii="Lato Light" w:hAnsi="Lato Light"/>
+              </w:rPr>
+              <w:t>4</w:t>
+            </w:r>
+            <w:r>
+              <w:rPr>
+                <w:rFonts w:ascii="Lato Light" w:hAnsi="Lato Light"/>
+              </w:rPr>
+              <w:t>), Behavioral Ecology (4),</w:t>
             </w:r>
             <w:r>
               <w:rPr>
@@ -6580,6 +6576,12 @@
               <w:rPr>
                 <w:rFonts w:ascii="Lato Light" w:hAnsi="Lato Light"/>
               </w:rPr>
+              <w:t xml:space="preserve"> Journal of Evolutionary Biology,</w:t>
+            </w:r>
+            <w:r>
+              <w:rPr>
+                <w:rFonts w:ascii="Lato Light" w:hAnsi="Lato Light"/>
+              </w:rPr>
               <w:t xml:space="preserve"> Journal of Ornit</w:t>
             </w:r>
             <w:r>
@@ -6698,6 +6700,14 @@
               </w:rPr>
               <w:t>panelist for the Division of Environmental Biology for the 2016 fiscal year.</w:t>
             </w:r>
+            <w:r>
+              <w:rPr>
+                <w:rFonts w:ascii="Lato Light" w:hAnsi="Lato Light"/>
+                <w:color w:val="000000" w:themeColor="text1"/>
+              </w:rPr>
+              <w:br/>
+              <w:t>ad hoc reviewer for the 2017 fiscal year.</w:t>
+            </w:r>
           </w:p>
           <w:p>
             <w:pPr>
@@ -6810,26 +6820,14 @@
           </w:p>
           <w:p>
             <w:pPr>
-              <w:spacing w:after="240"/>
-              <w:rPr>
-                <w:rFonts w:ascii="Lato Light" w:hAnsi="Lato Light"/>
-                <w:color w:val="000000" w:themeColor="text1"/>
-              </w:rPr>
-            </w:pPr>
-            <w:r>
-              <w:rPr>
-                <w:rFonts w:ascii="Lato Light" w:hAnsi="Lato Light"/>
-                <w:color w:val="000000" w:themeColor="text1"/>
-              </w:rPr>
-              <w:t>Peer member for Peerage of Science</w:t>
-            </w:r>
-            <w:r>
-              <w:rPr>
-                <w:rFonts w:ascii="Lato Light" w:hAnsi="Lato Light"/>
-                <w:color w:val="000000" w:themeColor="text1"/>
-              </w:rPr>
-              <w:t xml:space="preserve">                                                                                                            </w:t>
-            </w:r>
+              <w:spacing w:after="120"/>
+              <w:rPr>
+                <w:rFonts w:ascii="Lato Light" w:hAnsi="Lato Light"/>
+                <w:color w:val="000000" w:themeColor="text1"/>
+              </w:rPr>
+            </w:pPr>
+            <w:bookmarkStart w:id="0" w:name="_GoBack"/>
+            <w:bookmarkEnd w:id="0"/>
             <w:r>
               <w:rPr>
                 <w:rFonts w:ascii="Lato Light" w:hAnsi="Lato Light"/>

</xml_diff>